<commit_message>
Doc UnitTest BBT added
</commit_message>
<xml_diff>
--- a/docs/UnitTest/Prueba unitaria BBT.docx
+++ b/docs/UnitTest/Prueba unitaria BBT.docx
@@ -68,10 +68,7 @@
           </w:tcPr>
           <w:p>
             <w:r>
-              <w:t>B</w:t>
-            </w:r>
-            <w:r>
-              <w:t>BT</w:t>
+              <w:t>BBT</w:t>
             </w:r>
           </w:p>
         </w:tc>
@@ -468,25 +465,7 @@
                 <w:sz w:val="20"/>
                 <w:lang w:val="es-ES"/>
               </w:rPr>
-              <w:t>B</w:t>
-            </w:r>
-            <w:r>
-              <w:rPr>
-                <w:rFonts w:ascii="Arial" w:eastAsia="Arial" w:hAnsi="Arial" w:cs="Arial"/>
-                <w:w w:val="95"/>
-                <w:sz w:val="20"/>
-                <w:lang w:val="es-ES"/>
-              </w:rPr>
-              <w:t>B</w:t>
-            </w:r>
-            <w:r>
-              <w:rPr>
-                <w:rFonts w:ascii="Arial" w:eastAsia="Arial" w:hAnsi="Arial" w:cs="Arial"/>
-                <w:w w:val="95"/>
-                <w:sz w:val="20"/>
-                <w:lang w:val="es-ES"/>
-              </w:rPr>
-              <w:t>T</w:t>
+              <w:t>BBT</w:t>
             </w:r>
           </w:p>
         </w:tc>
@@ -2363,7 +2342,23 @@
                 <w:b/>
                 <w:sz w:val="20"/>
               </w:rPr>
-              <w:t xml:space="preserve">Test Objective: </w:t>
+              <w:t>Test Objecti</w:t>
+            </w:r>
+            <w:r>
+              <w:rPr>
+                <w:rFonts w:ascii="Arial" w:eastAsia="Arial" w:hAnsi="Arial" w:cs="Arial"/>
+                <w:b/>
+                <w:sz w:val="20"/>
+              </w:rPr>
+              <w:t>v</w:t>
+            </w:r>
+            <w:r>
+              <w:rPr>
+                <w:rFonts w:ascii="Arial" w:eastAsia="Arial" w:hAnsi="Arial" w:cs="Arial"/>
+                <w:b/>
+                <w:sz w:val="20"/>
+              </w:rPr>
+              <w:t xml:space="preserve">e: </w:t>
             </w:r>
             <w:r>
               <w:rPr>
@@ -2379,23 +2374,7 @@
                 <w:bCs/>
                 <w:sz w:val="20"/>
               </w:rPr>
-              <w:t>deletion of a node</w:t>
-            </w:r>
-            <w:r>
-              <w:rPr>
-                <w:rFonts w:ascii="Arial" w:eastAsia="Arial" w:hAnsi="Arial" w:cs="Arial"/>
-                <w:bCs/>
-                <w:sz w:val="20"/>
-              </w:rPr>
-              <w:t xml:space="preserve"> with one child</w:t>
-            </w:r>
-            <w:r>
-              <w:rPr>
-                <w:rFonts w:ascii="Arial" w:eastAsia="Arial" w:hAnsi="Arial" w:cs="Arial"/>
-                <w:bCs/>
-                <w:sz w:val="20"/>
-              </w:rPr>
-              <w:t xml:space="preserve"> in BBT</w:t>
+              <w:t>deletion of a node with one child in BBT</w:t>
             </w:r>
           </w:p>
         </w:tc>
@@ -3100,23 +3079,7 @@
                 <w:sz w:val="24"/>
                 <w:szCs w:val="24"/>
               </w:rPr>
-              <w:t>node: “</w:t>
-            </w:r>
-            <w:r>
-              <w:rPr>
-                <w:rFonts w:ascii="Times New Roman" w:hAnsi="Times New Roman" w:cs="Times New Roman"/>
-                <w:sz w:val="24"/>
-                <w:szCs w:val="24"/>
-              </w:rPr>
-              <w:t>d</w:t>
-            </w:r>
-            <w:r>
-              <w:rPr>
-                <w:rFonts w:ascii="Times New Roman" w:hAnsi="Times New Roman" w:cs="Times New Roman"/>
-                <w:sz w:val="24"/>
-                <w:szCs w:val="24"/>
-              </w:rPr>
-              <w:t xml:space="preserve">” </w:t>
+              <w:t xml:space="preserve">node: “d” </w:t>
             </w:r>
             <w:r>
               <w:rPr>
@@ -3132,15 +3095,7 @@
                 <w:sz w:val="24"/>
                 <w:szCs w:val="24"/>
               </w:rPr>
-              <w:t xml:space="preserve"> key: </w:t>
-            </w:r>
-            <w:r>
-              <w:rPr>
-                <w:rFonts w:ascii="Times New Roman" w:hAnsi="Times New Roman" w:cs="Times New Roman"/>
-                <w:sz w:val="24"/>
-                <w:szCs w:val="24"/>
-              </w:rPr>
-              <w:t>5</w:t>
+              <w:t xml:space="preserve"> key: 5</w:t>
             </w:r>
             <w:r>
               <w:rPr>
@@ -3201,23 +3156,7 @@
                 <w:sz w:val="24"/>
                 <w:szCs w:val="24"/>
               </w:rPr>
-              <w:t xml:space="preserve">key : </w:t>
-            </w:r>
-            <w:r>
-              <w:rPr>
-                <w:rFonts w:ascii="Times New Roman" w:hAnsi="Times New Roman" w:cs="Times New Roman"/>
-                <w:sz w:val="24"/>
-                <w:szCs w:val="24"/>
-              </w:rPr>
-              <w:t>8</w:t>
-            </w:r>
-            <w:r>
-              <w:rPr>
-                <w:rFonts w:ascii="Times New Roman" w:hAnsi="Times New Roman" w:cs="Times New Roman"/>
-                <w:sz w:val="24"/>
-                <w:szCs w:val="24"/>
-              </w:rPr>
-              <w:t>);</w:t>
+              <w:t>key : 8);</w:t>
             </w:r>
           </w:p>
           <w:p>
@@ -3696,1077 +3635,6 @@
                 <w:sz w:val="20"/>
               </w:rPr>
               <w:t xml:space="preserve"> in BBT</w:t>
-            </w:r>
-          </w:p>
-        </w:tc>
-      </w:tr>
-      <w:tr>
-        <w:trPr>
-          <w:trHeight w:val="880"/>
-        </w:trPr>
-        <w:tc>
-          <w:tcPr>
-            <w:tcW w:w="1306" w:type="dxa"/>
-            <w:shd w:val="clear" w:color="auto" w:fill="EEEEEE"/>
-          </w:tcPr>
-          <w:p>
-            <w:pPr>
-              <w:spacing w:before="10"/>
-              <w:rPr>
-                <w:rFonts w:ascii="Arial" w:eastAsia="Arial" w:hAnsi="Arial" w:cs="Arial"/>
-                <w:b/>
-                <w:sz w:val="27"/>
-              </w:rPr>
-            </w:pPr>
-          </w:p>
-          <w:p>
-            <w:pPr>
-              <w:ind w:left="385"/>
-              <w:rPr>
-                <w:rFonts w:ascii="Arial" w:eastAsia="Arial" w:hAnsi="Arial" w:cs="Arial"/>
-                <w:b/>
-                <w:sz w:val="20"/>
-                <w:lang w:val="es-ES"/>
-              </w:rPr>
-            </w:pPr>
-            <w:proofErr w:type="spellStart"/>
-            <w:r>
-              <w:rPr>
-                <w:rFonts w:ascii="Arial" w:eastAsia="Arial" w:hAnsi="Arial" w:cs="Arial"/>
-                <w:b/>
-                <w:sz w:val="20"/>
-                <w:lang w:val="es-ES"/>
-              </w:rPr>
-              <w:t>Class</w:t>
-            </w:r>
-            <w:proofErr w:type="spellEnd"/>
-          </w:p>
-        </w:tc>
-        <w:tc>
-          <w:tcPr>
-            <w:tcW w:w="1399" w:type="dxa"/>
-            <w:shd w:val="clear" w:color="auto" w:fill="EEEEEE"/>
-          </w:tcPr>
-          <w:p>
-            <w:pPr>
-              <w:spacing w:before="10"/>
-              <w:rPr>
-                <w:rFonts w:ascii="Arial" w:eastAsia="Arial" w:hAnsi="Arial" w:cs="Arial"/>
-                <w:b/>
-                <w:sz w:val="27"/>
-                <w:lang w:val="es-ES"/>
-              </w:rPr>
-            </w:pPr>
-          </w:p>
-          <w:p>
-            <w:pPr>
-              <w:ind w:left="488"/>
-              <w:rPr>
-                <w:rFonts w:ascii="Arial" w:eastAsia="Arial" w:hAnsi="Arial" w:cs="Arial"/>
-                <w:b/>
-                <w:sz w:val="20"/>
-                <w:lang w:val="en-AU"/>
-              </w:rPr>
-            </w:pPr>
-            <w:proofErr w:type="spellStart"/>
-            <w:r>
-              <w:rPr>
-                <w:rFonts w:ascii="Arial" w:eastAsia="Arial" w:hAnsi="Arial" w:cs="Arial"/>
-                <w:b/>
-                <w:sz w:val="20"/>
-                <w:lang w:val="es-ES"/>
-              </w:rPr>
-              <w:t>Method</w:t>
-            </w:r>
-            <w:proofErr w:type="spellEnd"/>
-          </w:p>
-        </w:tc>
-        <w:tc>
-          <w:tcPr>
-            <w:tcW w:w="1560" w:type="dxa"/>
-            <w:shd w:val="clear" w:color="auto" w:fill="EEEEEE"/>
-          </w:tcPr>
-          <w:p>
-            <w:pPr>
-              <w:spacing w:before="10"/>
-              <w:rPr>
-                <w:rFonts w:ascii="Arial" w:eastAsia="Arial" w:hAnsi="Arial" w:cs="Arial"/>
-                <w:b/>
-                <w:sz w:val="27"/>
-                <w:lang w:val="es-ES"/>
-              </w:rPr>
-            </w:pPr>
-          </w:p>
-          <w:p>
-            <w:pPr>
-              <w:ind w:left="255"/>
-              <w:rPr>
-                <w:rFonts w:ascii="Arial" w:eastAsia="Arial" w:hAnsi="Arial" w:cs="Arial"/>
-                <w:b/>
-                <w:sz w:val="20"/>
-                <w:lang w:val="es-ES"/>
-              </w:rPr>
-            </w:pPr>
-            <w:proofErr w:type="spellStart"/>
-            <w:r>
-              <w:rPr>
-                <w:rFonts w:ascii="Arial" w:eastAsia="Arial" w:hAnsi="Arial" w:cs="Arial"/>
-                <w:b/>
-                <w:sz w:val="20"/>
-                <w:lang w:val="es-ES"/>
-              </w:rPr>
-              <w:t>Scenary</w:t>
-            </w:r>
-            <w:proofErr w:type="spellEnd"/>
-          </w:p>
-        </w:tc>
-        <w:tc>
-          <w:tcPr>
-            <w:tcW w:w="3118" w:type="dxa"/>
-            <w:shd w:val="clear" w:color="auto" w:fill="EEEEEE"/>
-          </w:tcPr>
-          <w:p>
-            <w:pPr>
-              <w:spacing w:before="10"/>
-              <w:rPr>
-                <w:rFonts w:ascii="Arial" w:eastAsia="Arial" w:hAnsi="Arial" w:cs="Arial"/>
-                <w:b/>
-                <w:sz w:val="27"/>
-                <w:lang w:val="es-ES"/>
-              </w:rPr>
-            </w:pPr>
-          </w:p>
-          <w:p>
-            <w:pPr>
-              <w:ind w:left="472" w:right="306" w:hanging="133"/>
-              <w:rPr>
-                <w:rFonts w:ascii="Arial" w:eastAsia="Arial" w:hAnsi="Arial" w:cs="Arial"/>
-                <w:b/>
-                <w:sz w:val="20"/>
-                <w:lang w:val="es-ES"/>
-              </w:rPr>
-            </w:pPr>
-            <w:r>
-              <w:rPr>
-                <w:rFonts w:ascii="Arial" w:eastAsia="Arial" w:hAnsi="Arial" w:cs="Arial"/>
-                <w:b/>
-                <w:sz w:val="20"/>
-                <w:lang w:val="es-ES"/>
-              </w:rPr>
-              <w:t>Input</w:t>
-            </w:r>
-          </w:p>
-        </w:tc>
-        <w:tc>
-          <w:tcPr>
-            <w:tcW w:w="2410" w:type="dxa"/>
-            <w:shd w:val="clear" w:color="auto" w:fill="EEEEEE"/>
-          </w:tcPr>
-          <w:p>
-            <w:pPr>
-              <w:spacing w:before="10"/>
-              <w:rPr>
-                <w:rFonts w:ascii="Arial" w:eastAsia="Arial" w:hAnsi="Arial" w:cs="Arial"/>
-                <w:b/>
-                <w:sz w:val="27"/>
-                <w:lang w:val="es-ES"/>
-              </w:rPr>
-            </w:pPr>
-          </w:p>
-          <w:p>
-            <w:pPr>
-              <w:ind w:left="944"/>
-              <w:rPr>
-                <w:rFonts w:ascii="Arial" w:eastAsia="Arial" w:hAnsi="Arial" w:cs="Arial"/>
-                <w:b/>
-                <w:sz w:val="20"/>
-                <w:lang w:val="es-ES"/>
-              </w:rPr>
-            </w:pPr>
-            <w:r>
-              <w:rPr>
-                <w:rFonts w:ascii="Arial" w:eastAsia="Arial" w:hAnsi="Arial" w:cs="Arial"/>
-                <w:b/>
-                <w:sz w:val="20"/>
-                <w:lang w:val="es-ES"/>
-              </w:rPr>
-              <w:t>Output</w:t>
-            </w:r>
-          </w:p>
-        </w:tc>
-      </w:tr>
-      <w:tr>
-        <w:trPr>
-          <w:trHeight w:val="2203"/>
-        </w:trPr>
-        <w:tc>
-          <w:tcPr>
-            <w:tcW w:w="1306" w:type="dxa"/>
-            <w:tcBorders>
-              <w:bottom w:val="nil"/>
-            </w:tcBorders>
-          </w:tcPr>
-          <w:p>
-            <w:pPr>
-              <w:spacing w:before="10"/>
-              <w:rPr>
-                <w:rFonts w:ascii="Arial" w:eastAsia="Arial" w:hAnsi="Arial" w:cs="Arial"/>
-                <w:b/>
-                <w:sz w:val="27"/>
-                <w:lang w:val="es-ES"/>
-              </w:rPr>
-            </w:pPr>
-          </w:p>
-          <w:p>
-            <w:pPr>
-              <w:ind w:left="518" w:hanging="411"/>
-              <w:jc w:val="center"/>
-              <w:rPr>
-                <w:rFonts w:ascii="Arial" w:eastAsia="Arial" w:hAnsi="Arial" w:cs="Arial"/>
-                <w:sz w:val="20"/>
-                <w:lang w:val="es-ES"/>
-              </w:rPr>
-            </w:pPr>
-            <w:r>
-              <w:rPr>
-                <w:rFonts w:ascii="Arial" w:eastAsia="Arial" w:hAnsi="Arial" w:cs="Arial"/>
-                <w:w w:val="95"/>
-                <w:sz w:val="20"/>
-                <w:lang w:val="es-ES"/>
-              </w:rPr>
-              <w:t>BBT</w:t>
-            </w:r>
-          </w:p>
-        </w:tc>
-        <w:tc>
-          <w:tcPr>
-            <w:tcW w:w="1399" w:type="dxa"/>
-            <w:tcBorders>
-              <w:bottom w:val="nil"/>
-            </w:tcBorders>
-          </w:tcPr>
-          <w:p>
-            <w:pPr>
-              <w:spacing w:before="10"/>
-              <w:rPr>
-                <w:rFonts w:ascii="Arial" w:eastAsia="Arial" w:hAnsi="Arial" w:cs="Arial"/>
-                <w:b/>
-                <w:sz w:val="27"/>
-                <w:lang w:val="es-ES"/>
-              </w:rPr>
-            </w:pPr>
-          </w:p>
-          <w:p>
-            <w:pPr>
-              <w:ind w:left="687" w:hanging="579"/>
-              <w:jc w:val="center"/>
-              <w:rPr>
-                <w:rFonts w:ascii="Arial" w:eastAsia="Arial" w:hAnsi="Arial" w:cs="Arial"/>
-                <w:sz w:val="20"/>
-                <w:lang w:val="es-ES"/>
-              </w:rPr>
-            </w:pPr>
-            <w:proofErr w:type="spellStart"/>
-            <w:r>
-              <w:rPr>
-                <w:rFonts w:ascii="Arial" w:eastAsia="Arial" w:hAnsi="Arial" w:cs="Arial"/>
-                <w:w w:val="95"/>
-                <w:sz w:val="20"/>
-                <w:lang w:val="es-ES"/>
-              </w:rPr>
-              <w:t>delete</w:t>
-            </w:r>
-            <w:proofErr w:type="spellEnd"/>
-          </w:p>
-        </w:tc>
-        <w:tc>
-          <w:tcPr>
-            <w:tcW w:w="1560" w:type="dxa"/>
-            <w:tcBorders>
-              <w:bottom w:val="nil"/>
-            </w:tcBorders>
-          </w:tcPr>
-          <w:p>
-            <w:pPr>
-              <w:spacing w:before="10"/>
-              <w:rPr>
-                <w:rFonts w:ascii="Arial" w:eastAsia="Arial" w:hAnsi="Arial" w:cs="Arial"/>
-                <w:b/>
-                <w:sz w:val="27"/>
-                <w:lang w:val="es-ES"/>
-              </w:rPr>
-            </w:pPr>
-          </w:p>
-          <w:p>
-            <w:pPr>
-              <w:ind w:left="678" w:right="74" w:hanging="557"/>
-              <w:rPr>
-                <w:rFonts w:ascii="Arial" w:eastAsia="Arial" w:hAnsi="Arial" w:cs="Arial"/>
-                <w:w w:val="95"/>
-                <w:sz w:val="20"/>
-                <w:lang w:val="es-ES"/>
-              </w:rPr>
-            </w:pPr>
-            <w:proofErr w:type="spellStart"/>
-            <w:r>
-              <w:rPr>
-                <w:rFonts w:ascii="Arial" w:eastAsia="Arial" w:hAnsi="Arial" w:cs="Arial"/>
-                <w:w w:val="95"/>
-                <w:sz w:val="20"/>
-                <w:lang w:val="es-ES"/>
-              </w:rPr>
-              <w:t>setupScenary</w:t>
-            </w:r>
-            <w:proofErr w:type="spellEnd"/>
-          </w:p>
-          <w:p>
-            <w:pPr>
-              <w:ind w:left="1235" w:right="74" w:hanging="557"/>
-              <w:rPr>
-                <w:rFonts w:ascii="Arial" w:eastAsia="Arial" w:hAnsi="Arial" w:cs="Arial"/>
-                <w:sz w:val="20"/>
-                <w:lang w:val="es-ES"/>
-              </w:rPr>
-            </w:pPr>
-            <w:r>
-              <w:rPr>
-                <w:rFonts w:ascii="Arial" w:eastAsia="Arial" w:hAnsi="Arial" w:cs="Arial"/>
-                <w:sz w:val="20"/>
-                <w:lang w:val="es-ES"/>
-              </w:rPr>
-              <w:t>1</w:t>
-            </w:r>
-          </w:p>
-        </w:tc>
-        <w:tc>
-          <w:tcPr>
-            <w:tcW w:w="3118" w:type="dxa"/>
-            <w:tcBorders>
-              <w:bottom w:val="nil"/>
-            </w:tcBorders>
-          </w:tcPr>
-          <w:p>
-            <w:pPr>
-              <w:rPr>
-                <w:sz w:val="20"/>
-              </w:rPr>
-            </w:pPr>
-          </w:p>
-          <w:p>
-            <w:pPr>
-              <w:rPr>
-                <w:rFonts w:ascii="Times New Roman" w:hAnsi="Times New Roman" w:cs="Times New Roman"/>
-                <w:color w:val="000000" w:themeColor="text1"/>
-                <w:lang w:val="en-CA"/>
-              </w:rPr>
-            </w:pPr>
-          </w:p>
-          <w:p>
-            <w:pPr>
-              <w:jc w:val="center"/>
-              <w:rPr>
-                <w:rFonts w:ascii="Times New Roman" w:hAnsi="Times New Roman" w:cs="Times New Roman"/>
-                <w:sz w:val="24"/>
-                <w:szCs w:val="24"/>
-              </w:rPr>
-            </w:pPr>
-            <w:r>
-              <w:rPr>
-                <w:rFonts w:ascii="Times New Roman" w:hAnsi="Times New Roman" w:cs="Times New Roman"/>
-                <w:sz w:val="24"/>
-                <w:szCs w:val="24"/>
-              </w:rPr>
-              <w:t xml:space="preserve">new </w:t>
-            </w:r>
-            <w:proofErr w:type="gramStart"/>
-            <w:r>
-              <w:rPr>
-                <w:rFonts w:ascii="Times New Roman" w:hAnsi="Times New Roman" w:cs="Times New Roman"/>
-                <w:sz w:val="24"/>
-                <w:szCs w:val="24"/>
-              </w:rPr>
-              <w:t>BBT</w:t>
-            </w:r>
-            <w:r>
-              <w:rPr>
-                <w:rFonts w:ascii="Times New Roman" w:hAnsi="Times New Roman" w:cs="Times New Roman"/>
-                <w:sz w:val="24"/>
-                <w:szCs w:val="24"/>
-              </w:rPr>
-              <w:t>(</w:t>
-            </w:r>
-            <w:proofErr w:type="gramEnd"/>
-            <w:r>
-              <w:rPr>
-                <w:rFonts w:ascii="Times New Roman" w:hAnsi="Times New Roman" w:cs="Times New Roman"/>
-                <w:sz w:val="24"/>
-                <w:szCs w:val="24"/>
-              </w:rPr>
-              <w:t xml:space="preserve">node: “a” </w:t>
-            </w:r>
-            <w:r>
-              <w:rPr>
-                <w:rFonts w:ascii="Times New Roman" w:hAnsi="Times New Roman" w:cs="Times New Roman"/>
-                <w:sz w:val="24"/>
-                <w:szCs w:val="24"/>
-              </w:rPr>
-              <w:t>,"</w:t>
-            </w:r>
-            <w:r>
-              <w:rPr>
-                <w:rFonts w:ascii="Times New Roman" w:hAnsi="Times New Roman" w:cs="Times New Roman"/>
-                <w:sz w:val="24"/>
-                <w:szCs w:val="24"/>
-              </w:rPr>
-              <w:t xml:space="preserve"> key: 3</w:t>
-            </w:r>
-            <w:r>
-              <w:rPr>
-                <w:rFonts w:ascii="Times New Roman" w:hAnsi="Times New Roman" w:cs="Times New Roman"/>
-                <w:sz w:val="24"/>
-                <w:szCs w:val="24"/>
-              </w:rPr>
-              <w:t>);</w:t>
-            </w:r>
-          </w:p>
-          <w:p>
-            <w:pPr>
-              <w:ind w:left="155" w:right="148"/>
-              <w:jc w:val="center"/>
-              <w:rPr>
-                <w:rFonts w:ascii="Arial" w:eastAsia="Arial" w:hAnsi="Arial" w:cs="Arial"/>
-                <w:sz w:val="20"/>
-              </w:rPr>
-            </w:pPr>
-          </w:p>
-          <w:p>
-            <w:pPr>
-              <w:jc w:val="center"/>
-              <w:rPr>
-                <w:rFonts w:ascii="Times New Roman" w:hAnsi="Times New Roman" w:cs="Times New Roman"/>
-                <w:sz w:val="24"/>
-                <w:szCs w:val="24"/>
-              </w:rPr>
-            </w:pPr>
-            <w:r>
-              <w:rPr>
-                <w:rFonts w:ascii="Times New Roman" w:hAnsi="Times New Roman" w:cs="Times New Roman"/>
-                <w:sz w:val="24"/>
-                <w:szCs w:val="24"/>
-              </w:rPr>
-              <w:t xml:space="preserve">new </w:t>
-            </w:r>
-            <w:proofErr w:type="gramStart"/>
-            <w:r>
-              <w:rPr>
-                <w:rFonts w:ascii="Times New Roman" w:hAnsi="Times New Roman" w:cs="Times New Roman"/>
-                <w:sz w:val="24"/>
-                <w:szCs w:val="24"/>
-              </w:rPr>
-              <w:t>BBT</w:t>
-            </w:r>
-            <w:r>
-              <w:rPr>
-                <w:rFonts w:ascii="Times New Roman" w:hAnsi="Times New Roman" w:cs="Times New Roman"/>
-                <w:sz w:val="24"/>
-                <w:szCs w:val="24"/>
-              </w:rPr>
-              <w:t>(</w:t>
-            </w:r>
-            <w:proofErr w:type="gramEnd"/>
-            <w:r>
-              <w:rPr>
-                <w:rFonts w:ascii="Times New Roman" w:hAnsi="Times New Roman" w:cs="Times New Roman"/>
-                <w:sz w:val="24"/>
-                <w:szCs w:val="24"/>
-              </w:rPr>
-              <w:t xml:space="preserve">node: “b” </w:t>
-            </w:r>
-            <w:r>
-              <w:rPr>
-                <w:rFonts w:ascii="Times New Roman" w:hAnsi="Times New Roman" w:cs="Times New Roman"/>
-                <w:sz w:val="24"/>
-                <w:szCs w:val="24"/>
-              </w:rPr>
-              <w:t>,"</w:t>
-            </w:r>
-            <w:r>
-              <w:rPr>
-                <w:rFonts w:ascii="Times New Roman" w:hAnsi="Times New Roman" w:cs="Times New Roman"/>
-                <w:sz w:val="24"/>
-                <w:szCs w:val="24"/>
-              </w:rPr>
-              <w:t xml:space="preserve"> key: 2</w:t>
-            </w:r>
-            <w:r>
-              <w:rPr>
-                <w:rFonts w:ascii="Times New Roman" w:hAnsi="Times New Roman" w:cs="Times New Roman"/>
-                <w:sz w:val="24"/>
-                <w:szCs w:val="24"/>
-              </w:rPr>
-              <w:t>);</w:t>
-            </w:r>
-          </w:p>
-          <w:p>
-            <w:pPr>
-              <w:ind w:left="155" w:right="148"/>
-              <w:jc w:val="center"/>
-              <w:rPr>
-                <w:rFonts w:ascii="Arial" w:eastAsia="Arial" w:hAnsi="Arial" w:cs="Arial"/>
-                <w:sz w:val="20"/>
-              </w:rPr>
-            </w:pPr>
-          </w:p>
-          <w:p>
-            <w:pPr>
-              <w:jc w:val="center"/>
-              <w:rPr>
-                <w:rFonts w:ascii="Times New Roman" w:hAnsi="Times New Roman" w:cs="Times New Roman"/>
-                <w:sz w:val="24"/>
-                <w:szCs w:val="24"/>
-              </w:rPr>
-            </w:pPr>
-            <w:r>
-              <w:rPr>
-                <w:rFonts w:ascii="Times New Roman" w:hAnsi="Times New Roman" w:cs="Times New Roman"/>
-                <w:sz w:val="24"/>
-                <w:szCs w:val="24"/>
-              </w:rPr>
-              <w:t xml:space="preserve">new </w:t>
-            </w:r>
-            <w:proofErr w:type="gramStart"/>
-            <w:r>
-              <w:rPr>
-                <w:rFonts w:ascii="Times New Roman" w:hAnsi="Times New Roman" w:cs="Times New Roman"/>
-                <w:sz w:val="24"/>
-                <w:szCs w:val="24"/>
-              </w:rPr>
-              <w:t>BBT</w:t>
-            </w:r>
-            <w:r>
-              <w:rPr>
-                <w:rFonts w:ascii="Times New Roman" w:hAnsi="Times New Roman" w:cs="Times New Roman"/>
-                <w:sz w:val="24"/>
-                <w:szCs w:val="24"/>
-              </w:rPr>
-              <w:t>(</w:t>
-            </w:r>
-            <w:proofErr w:type="gramEnd"/>
-            <w:r>
-              <w:rPr>
-                <w:rFonts w:ascii="Times New Roman" w:hAnsi="Times New Roman" w:cs="Times New Roman"/>
-                <w:sz w:val="24"/>
-                <w:szCs w:val="24"/>
-              </w:rPr>
-              <w:t xml:space="preserve">node: “c” </w:t>
-            </w:r>
-            <w:r>
-              <w:rPr>
-                <w:rFonts w:ascii="Times New Roman" w:hAnsi="Times New Roman" w:cs="Times New Roman"/>
-                <w:sz w:val="24"/>
-                <w:szCs w:val="24"/>
-              </w:rPr>
-              <w:t>,"</w:t>
-            </w:r>
-            <w:r>
-              <w:rPr>
-                <w:rFonts w:ascii="Times New Roman" w:hAnsi="Times New Roman" w:cs="Times New Roman"/>
-                <w:sz w:val="24"/>
-                <w:szCs w:val="24"/>
-              </w:rPr>
-              <w:t xml:space="preserve"> key: 8</w:t>
-            </w:r>
-            <w:r>
-              <w:rPr>
-                <w:rFonts w:ascii="Times New Roman" w:hAnsi="Times New Roman" w:cs="Times New Roman"/>
-                <w:sz w:val="24"/>
-                <w:szCs w:val="24"/>
-              </w:rPr>
-              <w:t>);</w:t>
-            </w:r>
-          </w:p>
-          <w:p>
-            <w:pPr>
-              <w:jc w:val="center"/>
-              <w:rPr>
-                <w:rFonts w:ascii="Times New Roman" w:hAnsi="Times New Roman" w:cs="Times New Roman"/>
-                <w:sz w:val="24"/>
-                <w:szCs w:val="24"/>
-              </w:rPr>
-            </w:pPr>
-          </w:p>
-          <w:p>
-            <w:pPr>
-              <w:jc w:val="center"/>
-              <w:rPr>
-                <w:rFonts w:ascii="Times New Roman" w:hAnsi="Times New Roman" w:cs="Times New Roman"/>
-                <w:sz w:val="24"/>
-                <w:szCs w:val="24"/>
-              </w:rPr>
-            </w:pPr>
-            <w:r>
-              <w:rPr>
-                <w:rFonts w:ascii="Times New Roman" w:hAnsi="Times New Roman" w:cs="Times New Roman"/>
-                <w:sz w:val="24"/>
-                <w:szCs w:val="24"/>
-              </w:rPr>
-              <w:t xml:space="preserve">new </w:t>
-            </w:r>
-            <w:proofErr w:type="gramStart"/>
-            <w:r>
-              <w:rPr>
-                <w:rFonts w:ascii="Times New Roman" w:hAnsi="Times New Roman" w:cs="Times New Roman"/>
-                <w:sz w:val="24"/>
-                <w:szCs w:val="24"/>
-              </w:rPr>
-              <w:t>BBT</w:t>
-            </w:r>
-            <w:r>
-              <w:rPr>
-                <w:rFonts w:ascii="Times New Roman" w:hAnsi="Times New Roman" w:cs="Times New Roman"/>
-                <w:sz w:val="24"/>
-                <w:szCs w:val="24"/>
-              </w:rPr>
-              <w:t>(</w:t>
-            </w:r>
-            <w:proofErr w:type="gramEnd"/>
-            <w:r>
-              <w:rPr>
-                <w:rFonts w:ascii="Times New Roman" w:hAnsi="Times New Roman" w:cs="Times New Roman"/>
-                <w:sz w:val="24"/>
-                <w:szCs w:val="24"/>
-              </w:rPr>
-              <w:t xml:space="preserve">node: “d” </w:t>
-            </w:r>
-            <w:r>
-              <w:rPr>
-                <w:rFonts w:ascii="Times New Roman" w:hAnsi="Times New Roman" w:cs="Times New Roman"/>
-                <w:sz w:val="24"/>
-                <w:szCs w:val="24"/>
-              </w:rPr>
-              <w:t>,"</w:t>
-            </w:r>
-            <w:r>
-              <w:rPr>
-                <w:rFonts w:ascii="Times New Roman" w:hAnsi="Times New Roman" w:cs="Times New Roman"/>
-                <w:sz w:val="24"/>
-                <w:szCs w:val="24"/>
-              </w:rPr>
-              <w:t xml:space="preserve"> key: 5</w:t>
-            </w:r>
-            <w:r>
-              <w:rPr>
-                <w:rFonts w:ascii="Times New Roman" w:hAnsi="Times New Roman" w:cs="Times New Roman"/>
-                <w:sz w:val="24"/>
-                <w:szCs w:val="24"/>
-              </w:rPr>
-              <w:t>);</w:t>
-            </w:r>
-          </w:p>
-          <w:p>
-            <w:pPr>
-              <w:jc w:val="center"/>
-              <w:rPr>
-                <w:rFonts w:ascii="Times New Roman" w:hAnsi="Times New Roman" w:cs="Times New Roman"/>
-                <w:sz w:val="24"/>
-                <w:szCs w:val="24"/>
-              </w:rPr>
-            </w:pPr>
-          </w:p>
-          <w:p>
-            <w:pPr>
-              <w:jc w:val="center"/>
-              <w:rPr>
-                <w:rFonts w:ascii="Times New Roman" w:hAnsi="Times New Roman" w:cs="Times New Roman"/>
-                <w:sz w:val="24"/>
-                <w:szCs w:val="24"/>
-              </w:rPr>
-            </w:pPr>
-            <w:r>
-              <w:rPr>
-                <w:rFonts w:ascii="Times New Roman" w:hAnsi="Times New Roman" w:cs="Times New Roman"/>
-                <w:sz w:val="24"/>
-                <w:szCs w:val="24"/>
-              </w:rPr>
-              <w:t xml:space="preserve">new </w:t>
-            </w:r>
-            <w:proofErr w:type="gramStart"/>
-            <w:r>
-              <w:rPr>
-                <w:rFonts w:ascii="Times New Roman" w:hAnsi="Times New Roman" w:cs="Times New Roman"/>
-                <w:sz w:val="24"/>
-                <w:szCs w:val="24"/>
-              </w:rPr>
-              <w:t>BBT</w:t>
-            </w:r>
-            <w:r>
-              <w:rPr>
-                <w:rFonts w:ascii="Times New Roman" w:hAnsi="Times New Roman" w:cs="Times New Roman"/>
-                <w:sz w:val="24"/>
-                <w:szCs w:val="24"/>
-              </w:rPr>
-              <w:t>(</w:t>
-            </w:r>
-            <w:proofErr w:type="gramEnd"/>
-            <w:r>
-              <w:rPr>
-                <w:rFonts w:ascii="Times New Roman" w:hAnsi="Times New Roman" w:cs="Times New Roman"/>
-                <w:sz w:val="24"/>
-                <w:szCs w:val="24"/>
-              </w:rPr>
-              <w:t xml:space="preserve">node: “d” </w:t>
-            </w:r>
-            <w:r>
-              <w:rPr>
-                <w:rFonts w:ascii="Times New Roman" w:hAnsi="Times New Roman" w:cs="Times New Roman"/>
-                <w:sz w:val="24"/>
-                <w:szCs w:val="24"/>
-              </w:rPr>
-              <w:t>,"</w:t>
-            </w:r>
-            <w:r>
-              <w:rPr>
-                <w:rFonts w:ascii="Times New Roman" w:hAnsi="Times New Roman" w:cs="Times New Roman"/>
-                <w:sz w:val="24"/>
-                <w:szCs w:val="24"/>
-              </w:rPr>
-              <w:t xml:space="preserve"> key: </w:t>
-            </w:r>
-            <w:r>
-              <w:rPr>
-                <w:rFonts w:ascii="Times New Roman" w:hAnsi="Times New Roman" w:cs="Times New Roman"/>
-                <w:sz w:val="24"/>
-                <w:szCs w:val="24"/>
-              </w:rPr>
-              <w:t>10</w:t>
-            </w:r>
-            <w:r>
-              <w:rPr>
-                <w:rFonts w:ascii="Times New Roman" w:hAnsi="Times New Roman" w:cs="Times New Roman"/>
-                <w:sz w:val="24"/>
-                <w:szCs w:val="24"/>
-              </w:rPr>
-              <w:t>);</w:t>
-            </w:r>
-          </w:p>
-          <w:p>
-            <w:pPr>
-              <w:jc w:val="center"/>
-              <w:rPr>
-                <w:rFonts w:ascii="Times New Roman" w:hAnsi="Times New Roman" w:cs="Times New Roman"/>
-                <w:sz w:val="24"/>
-                <w:szCs w:val="24"/>
-              </w:rPr>
-            </w:pPr>
-          </w:p>
-          <w:p>
-            <w:pPr>
-              <w:jc w:val="center"/>
-              <w:rPr>
-                <w:rFonts w:ascii="Times New Roman" w:hAnsi="Times New Roman" w:cs="Times New Roman"/>
-                <w:sz w:val="24"/>
-                <w:szCs w:val="24"/>
-              </w:rPr>
-            </w:pPr>
-            <w:proofErr w:type="gramStart"/>
-            <w:r>
-              <w:rPr>
-                <w:rFonts w:ascii="Times New Roman" w:hAnsi="Times New Roman" w:cs="Times New Roman"/>
-                <w:sz w:val="24"/>
-                <w:szCs w:val="24"/>
-              </w:rPr>
-              <w:t>delete(</w:t>
-            </w:r>
-            <w:proofErr w:type="gramEnd"/>
-            <w:r>
-              <w:rPr>
-                <w:rFonts w:ascii="Times New Roman" w:hAnsi="Times New Roman" w:cs="Times New Roman"/>
-                <w:sz w:val="24"/>
-                <w:szCs w:val="24"/>
-              </w:rPr>
-              <w:t>key : 8);</w:t>
-            </w:r>
-          </w:p>
-          <w:p>
-            <w:pPr>
-              <w:jc w:val="center"/>
-              <w:rPr>
-                <w:rFonts w:ascii="Times New Roman" w:hAnsi="Times New Roman" w:cs="Times New Roman"/>
-                <w:sz w:val="20"/>
-              </w:rPr>
-            </w:pPr>
-          </w:p>
-        </w:tc>
-        <w:tc>
-          <w:tcPr>
-            <w:tcW w:w="2410" w:type="dxa"/>
-            <w:tcBorders>
-              <w:bottom w:val="nil"/>
-            </w:tcBorders>
-          </w:tcPr>
-          <w:p>
-            <w:pPr>
-              <w:ind w:right="127"/>
-              <w:rPr>
-                <w:rFonts w:ascii="Arial" w:eastAsia="Arial" w:hAnsi="Arial" w:cs="Arial"/>
-                <w:sz w:val="20"/>
-              </w:rPr>
-            </w:pPr>
-          </w:p>
-          <w:p/>
-          <w:p>
-            <w:pPr>
-              <w:rPr>
-                <w:rFonts w:ascii="Times New Roman"/>
-                <w:sz w:val="24"/>
-                <w:szCs w:val="32"/>
-              </w:rPr>
-            </w:pPr>
-            <w:r>
-              <w:rPr>
-                <w:rFonts w:ascii="Times New Roman"/>
-                <w:sz w:val="24"/>
-                <w:szCs w:val="32"/>
-              </w:rPr>
-              <w:t xml:space="preserve">The node </w:t>
-            </w:r>
-            <w:r>
-              <w:rPr>
-                <w:rFonts w:ascii="Times New Roman"/>
-                <w:sz w:val="24"/>
-                <w:szCs w:val="32"/>
-              </w:rPr>
-              <w:t>“</w:t>
-            </w:r>
-            <w:r>
-              <w:rPr>
-                <w:rFonts w:ascii="Times New Roman"/>
-                <w:sz w:val="24"/>
-                <w:szCs w:val="32"/>
-              </w:rPr>
-              <w:t>c</w:t>
-            </w:r>
-            <w:r>
-              <w:rPr>
-                <w:rFonts w:ascii="Times New Roman"/>
-                <w:sz w:val="24"/>
-                <w:szCs w:val="32"/>
-              </w:rPr>
-              <w:t>”</w:t>
-            </w:r>
-            <w:r>
-              <w:rPr>
-                <w:rFonts w:ascii="Times New Roman"/>
-                <w:sz w:val="24"/>
-                <w:szCs w:val="32"/>
-              </w:rPr>
-              <w:t xml:space="preserve"> with key 8 was deleted, now that node is equals to null and no belong to the BBT</w:t>
-            </w:r>
-          </w:p>
-          <w:p>
-            <w:pPr>
-              <w:rPr>
-                <w:rFonts w:ascii="Times New Roman"/>
-                <w:sz w:val="24"/>
-                <w:szCs w:val="32"/>
-              </w:rPr>
-            </w:pPr>
-          </w:p>
-          <w:p>
-            <w:pPr>
-              <w:rPr>
-                <w:rFonts w:ascii="Times New Roman"/>
-                <w:sz w:val="24"/>
-                <w:szCs w:val="32"/>
-              </w:rPr>
-            </w:pPr>
-          </w:p>
-          <w:p>
-            <w:pPr>
-              <w:rPr>
-                <w:rFonts w:ascii="Times New Roman"/>
-                <w:sz w:val="24"/>
-                <w:szCs w:val="32"/>
-              </w:rPr>
-            </w:pPr>
-          </w:p>
-          <w:p/>
-        </w:tc>
-      </w:tr>
-      <w:tr>
-        <w:trPr>
-          <w:trHeight w:val="80"/>
-        </w:trPr>
-        <w:tc>
-          <w:tcPr>
-            <w:tcW w:w="1306" w:type="dxa"/>
-            <w:tcBorders>
-              <w:top w:val="nil"/>
-            </w:tcBorders>
-          </w:tcPr>
-          <w:p>
-            <w:pPr>
-              <w:rPr>
-                <w:rFonts w:ascii="Times New Roman" w:eastAsia="Arial" w:hAnsi="Arial" w:cs="Arial"/>
-                <w:sz w:val="18"/>
-              </w:rPr>
-            </w:pPr>
-          </w:p>
-        </w:tc>
-        <w:tc>
-          <w:tcPr>
-            <w:tcW w:w="1399" w:type="dxa"/>
-            <w:tcBorders>
-              <w:top w:val="nil"/>
-            </w:tcBorders>
-          </w:tcPr>
-          <w:p>
-            <w:pPr>
-              <w:rPr>
-                <w:rFonts w:ascii="Times New Roman" w:eastAsia="Arial" w:hAnsi="Arial" w:cs="Arial"/>
-                <w:sz w:val="18"/>
-              </w:rPr>
-            </w:pPr>
-          </w:p>
-        </w:tc>
-        <w:tc>
-          <w:tcPr>
-            <w:tcW w:w="1560" w:type="dxa"/>
-            <w:tcBorders>
-              <w:top w:val="nil"/>
-            </w:tcBorders>
-          </w:tcPr>
-          <w:p>
-            <w:pPr>
-              <w:rPr>
-                <w:rFonts w:ascii="Times New Roman" w:eastAsia="Arial" w:hAnsi="Arial" w:cs="Arial"/>
-                <w:sz w:val="18"/>
-              </w:rPr>
-            </w:pPr>
-          </w:p>
-        </w:tc>
-        <w:tc>
-          <w:tcPr>
-            <w:tcW w:w="3118" w:type="dxa"/>
-            <w:tcBorders>
-              <w:top w:val="nil"/>
-            </w:tcBorders>
-          </w:tcPr>
-          <w:p>
-            <w:pPr>
-              <w:spacing w:before="116"/>
-              <w:ind w:left="121"/>
-              <w:rPr>
-                <w:rFonts w:ascii="Arial" w:eastAsia="Arial" w:hAnsi="Arial" w:cs="Arial"/>
-                <w:sz w:val="20"/>
-              </w:rPr>
-            </w:pPr>
-          </w:p>
-        </w:tc>
-        <w:tc>
-          <w:tcPr>
-            <w:tcW w:w="2410" w:type="dxa"/>
-            <w:tcBorders>
-              <w:top w:val="nil"/>
-            </w:tcBorders>
-          </w:tcPr>
-          <w:p>
-            <w:pPr>
-              <w:rPr>
-                <w:rFonts w:ascii="Times New Roman" w:eastAsia="Arial" w:hAnsi="Arial" w:cs="Arial"/>
-                <w:sz w:val="18"/>
-              </w:rPr>
-            </w:pPr>
-          </w:p>
-        </w:tc>
-      </w:tr>
-    </w:tbl>
-    <w:p/>
-    <w:tbl>
-      <w:tblPr>
-        <w:tblStyle w:val="TableNormal4"/>
-        <w:tblW w:w="9793" w:type="dxa"/>
-        <w:tblInd w:w="120" w:type="dxa"/>
-        <w:tblBorders>
-          <w:top w:val="single" w:sz="8" w:space="0" w:color="000000"/>
-          <w:left w:val="single" w:sz="8" w:space="0" w:color="000000"/>
-          <w:bottom w:val="single" w:sz="8" w:space="0" w:color="000000"/>
-          <w:right w:val="single" w:sz="8" w:space="0" w:color="000000"/>
-          <w:insideH w:val="single" w:sz="8" w:space="0" w:color="000000"/>
-          <w:insideV w:val="single" w:sz="8" w:space="0" w:color="000000"/>
-        </w:tblBorders>
-        <w:tblLayout w:type="fixed"/>
-        <w:tblLook w:val="01E0" w:firstRow="1" w:lastRow="1" w:firstColumn="1" w:lastColumn="1" w:noHBand="0" w:noVBand="0"/>
-      </w:tblPr>
-      <w:tblGrid>
-        <w:gridCol w:w="1306"/>
-        <w:gridCol w:w="1399"/>
-        <w:gridCol w:w="1560"/>
-        <w:gridCol w:w="3118"/>
-        <w:gridCol w:w="2410"/>
-      </w:tblGrid>
-      <w:tr>
-        <w:trPr>
-          <w:trHeight w:val="669"/>
-        </w:trPr>
-        <w:tc>
-          <w:tcPr>
-            <w:tcW w:w="9793" w:type="dxa"/>
-            <w:gridSpan w:val="5"/>
-          </w:tcPr>
-          <w:p>
-            <w:pPr>
-              <w:spacing w:before="6"/>
-              <w:rPr>
-                <w:rFonts w:ascii="Arial" w:eastAsia="Arial" w:hAnsi="Arial" w:cs="Arial"/>
-                <w:b/>
-                <w:sz w:val="29"/>
-              </w:rPr>
-            </w:pPr>
-          </w:p>
-          <w:p>
-            <w:pPr>
-              <w:spacing w:before="1"/>
-              <w:ind w:left="100"/>
-              <w:rPr>
-                <w:rFonts w:ascii="Arial" w:eastAsia="Arial" w:hAnsi="Arial" w:cs="Arial"/>
-                <w:b/>
-                <w:sz w:val="20"/>
-              </w:rPr>
-            </w:pPr>
-          </w:p>
-          <w:p>
-            <w:pPr>
-              <w:spacing w:before="1"/>
-              <w:ind w:left="100"/>
-              <w:rPr>
-                <w:rFonts w:ascii="Arial" w:eastAsia="Arial" w:hAnsi="Arial" w:cs="Arial"/>
-                <w:sz w:val="20"/>
-              </w:rPr>
-            </w:pPr>
-            <w:r>
-              <w:rPr>
-                <w:rFonts w:ascii="Arial" w:eastAsia="Arial" w:hAnsi="Arial" w:cs="Arial"/>
-                <w:b/>
-                <w:sz w:val="20"/>
-              </w:rPr>
-              <w:t xml:space="preserve">Test Objective: </w:t>
-            </w:r>
-            <w:r>
-              <w:rPr>
-                <w:rFonts w:ascii="Arial" w:eastAsia="Arial" w:hAnsi="Arial" w:cs="Arial"/>
-                <w:bCs/>
-                <w:sz w:val="20"/>
-              </w:rPr>
-              <w:t xml:space="preserve">verify the correct </w:t>
-            </w:r>
-            <w:r>
-              <w:rPr>
-                <w:rFonts w:ascii="Arial" w:eastAsia="Arial" w:hAnsi="Arial" w:cs="Arial"/>
-                <w:bCs/>
-                <w:sz w:val="20"/>
-              </w:rPr>
-              <w:t>deletion of a node with two children in BBT</w:t>
             </w:r>
           </w:p>
         </w:tc>

</xml_diff>